<commit_message>
Add results of testing
</commit_message>
<xml_diff>
--- a/lab10/TestSuite/TestSuites.docx
+++ b/lab10/TestSuite/TestSuites.docx
@@ -86,16 +86,7 @@
                 <w:szCs w:val="25"/>
                 <w:lang w:val="en-US"/>
               </w:rPr>
-              <w:t>TS_</w:t>
-            </w:r>
-            <w:r>
-              <w:rPr>
-                <w:rFonts w:ascii="Arial Narrow" w:hAnsi="Arial Narrow"/>
-                <w:sz w:val="25"/>
-                <w:szCs w:val="25"/>
-                <w:lang w:val="en-US"/>
-              </w:rPr>
-              <w:t>10</w:t>
+              <w:t>TS_10</w:t>
             </w:r>
           </w:p>
         </w:tc>
@@ -692,15 +683,7 @@
                 <w:sz w:val="22"/>
                 <w:szCs w:val="22"/>
               </w:rPr>
-              <w:t xml:space="preserve"> </w:t>
-            </w:r>
-            <w:r>
-              <w:rPr>
-                <w:rFonts w:ascii="Arial Narrow" w:hAnsi="Arial Narrow" w:cs="Arial"/>
-                <w:sz w:val="22"/>
-                <w:szCs w:val="22"/>
-              </w:rPr>
-              <w:t>10.1</w:t>
+              <w:t xml:space="preserve"> 10.1</w:t>
             </w:r>
           </w:p>
         </w:tc>
@@ -715,7 +698,7 @@
                 <w:rFonts w:ascii="Arial Narrow" w:hAnsi="Arial Narrow" w:cs="Arial"/>
                 <w:sz w:val="22"/>
                 <w:szCs w:val="22"/>
-                <w:lang w:val="en-US"/>
+                <w:lang w:val="ru-RU"/>
               </w:rPr>
             </w:pPr>
             <w:r>
@@ -1412,6 +1395,15 @@
                 <w:lang w:val="en-US"/>
               </w:rPr>
             </w:pPr>
+            <w:r>
+              <w:rPr>
+                <w:rFonts w:ascii="Arial Narrow" w:hAnsi="Arial Narrow" w:cs="Arial"/>
+                <w:sz w:val="22"/>
+                <w:szCs w:val="22"/>
+                <w:lang w:val="en-US"/>
+              </w:rPr>
+              <w:t>passed</w:t>
+            </w:r>
           </w:p>
         </w:tc>
       </w:tr>
@@ -1548,16 +1540,34 @@
                 <w:rFonts w:ascii="Arial Narrow" w:hAnsi="Arial Narrow" w:cs="Arial"/>
                 <w:sz w:val="22"/>
                 <w:szCs w:val="22"/>
+                <w:lang w:val="ru-RU"/>
+              </w:rPr>
+            </w:pPr>
+            <w:r>
+              <w:rPr>
+                <w:rFonts w:ascii="Arial Narrow" w:hAnsi="Arial Narrow" w:cs="Arial"/>
+                <w:sz w:val="22"/>
+                <w:szCs w:val="22"/>
+              </w:rPr>
+              <w:t>5.Виконати функцію s_calc</w:t>
+            </w:r>
+            <w:r>
+              <w:rPr>
+                <w:rFonts w:ascii="Arial Narrow" w:hAnsi="Arial Narrow" w:cs="Arial"/>
+                <w:sz w:val="22"/>
+                <w:szCs w:val="22"/>
                 <w:lang w:val="en-US"/>
               </w:rPr>
-            </w:pPr>
-            <w:r>
-              <w:rPr>
-                <w:rFonts w:ascii="Arial Narrow" w:hAnsi="Arial Narrow" w:cs="Arial"/>
-                <w:sz w:val="22"/>
-                <w:szCs w:val="22"/>
-              </w:rPr>
-              <w:t>5.Виконати функцію s_calc</w:t>
+              <w:t>ulation</w:t>
+            </w:r>
+            <w:r>
+              <w:rPr>
+                <w:rFonts w:ascii="Arial Narrow" w:hAnsi="Arial Narrow" w:cs="Arial"/>
+                <w:sz w:val="22"/>
+                <w:szCs w:val="22"/>
+                <w:lang w:val="ru-RU"/>
+              </w:rPr>
+              <w:t xml:space="preserve"> (</w:t>
             </w:r>
             <w:r>
               <w:rPr>
@@ -1566,7 +1576,16 @@
                 <w:szCs w:val="22"/>
                 <w:lang w:val="en-US"/>
               </w:rPr>
-              <w:t xml:space="preserve">ulation (x = </w:t>
+              <w:t>x</w:t>
+            </w:r>
+            <w:r>
+              <w:rPr>
+                <w:rFonts w:ascii="Arial Narrow" w:hAnsi="Arial Narrow" w:cs="Arial"/>
+                <w:sz w:val="22"/>
+                <w:szCs w:val="22"/>
+                <w:lang w:val="ru-RU"/>
+              </w:rPr>
+              <w:t xml:space="preserve"> = </w:t>
             </w:r>
             <w:r>
               <w:rPr>
@@ -1581,17 +1600,62 @@
                 <w:rFonts w:ascii="Arial Narrow" w:hAnsi="Arial Narrow" w:cs="Arial"/>
                 <w:sz w:val="22"/>
                 <w:szCs w:val="22"/>
+                <w:lang w:val="ru-RU"/>
+              </w:rPr>
+              <w:t xml:space="preserve">, </w:t>
+            </w:r>
+            <w:r>
+              <w:rPr>
+                <w:rFonts w:ascii="Arial Narrow" w:hAnsi="Arial Narrow" w:cs="Arial"/>
+                <w:sz w:val="22"/>
+                <w:szCs w:val="22"/>
                 <w:lang w:val="en-US"/>
               </w:rPr>
-              <w:t>, y =</w:t>
-            </w:r>
-            <w:r>
-              <w:rPr>
-                <w:rFonts w:ascii="Arial Narrow" w:hAnsi="Arial Narrow" w:cs="Arial"/>
-                <w:sz w:val="22"/>
-                <w:szCs w:val="22"/>
-              </w:rPr>
-              <w:t xml:space="preserve"> </w:t>
+              <w:t>y</w:t>
+            </w:r>
+            <w:r>
+              <w:rPr>
+                <w:rFonts w:ascii="Arial Narrow" w:hAnsi="Arial Narrow" w:cs="Arial"/>
+                <w:sz w:val="22"/>
+                <w:szCs w:val="22"/>
+                <w:lang w:val="ru-RU"/>
+              </w:rPr>
+              <w:t xml:space="preserve"> =</w:t>
+            </w:r>
+            <w:r>
+              <w:rPr>
+                <w:rFonts w:ascii="Arial Narrow" w:hAnsi="Arial Narrow" w:cs="Arial"/>
+                <w:sz w:val="22"/>
+                <w:szCs w:val="22"/>
+              </w:rPr>
+              <w:t xml:space="preserve"> 2</w:t>
+            </w:r>
+            <w:r>
+              <w:rPr>
+                <w:rFonts w:ascii="Arial Narrow" w:hAnsi="Arial Narrow" w:cs="Arial"/>
+                <w:sz w:val="22"/>
+                <w:szCs w:val="22"/>
+                <w:lang w:val="ru-RU"/>
+              </w:rPr>
+              <w:t xml:space="preserve">, </w:t>
+            </w:r>
+            <w:r>
+              <w:rPr>
+                <w:rFonts w:ascii="Arial Narrow" w:hAnsi="Arial Narrow" w:cs="Arial"/>
+                <w:sz w:val="22"/>
+                <w:szCs w:val="22"/>
+                <w:lang w:val="en-US"/>
+              </w:rPr>
+              <w:t>z</w:t>
+            </w:r>
+            <w:r>
+              <w:rPr>
+                <w:rFonts w:ascii="Arial Narrow" w:hAnsi="Arial Narrow" w:cs="Arial"/>
+                <w:sz w:val="22"/>
+                <w:szCs w:val="22"/>
+                <w:lang w:val="ru-RU"/>
+              </w:rPr>
+              <w:t xml:space="preserve"> = </w:t>
             </w:r>
             <w:r>
               <w:rPr>
@@ -1606,24 +1670,7 @@
                 <w:rFonts w:ascii="Arial Narrow" w:hAnsi="Arial Narrow" w:cs="Arial"/>
                 <w:sz w:val="22"/>
                 <w:szCs w:val="22"/>
-                <w:lang w:val="en-US"/>
-              </w:rPr>
-              <w:t xml:space="preserve">, z = </w:t>
-            </w:r>
-            <w:r>
-              <w:rPr>
-                <w:rFonts w:ascii="Arial Narrow" w:hAnsi="Arial Narrow" w:cs="Arial"/>
-                <w:sz w:val="22"/>
-                <w:szCs w:val="22"/>
-              </w:rPr>
-              <w:t>2</w:t>
-            </w:r>
-            <w:r>
-              <w:rPr>
-                <w:rFonts w:ascii="Arial Narrow" w:hAnsi="Arial Narrow" w:cs="Arial"/>
-                <w:sz w:val="22"/>
-                <w:szCs w:val="22"/>
-                <w:lang w:val="en-US"/>
+                <w:lang w:val="ru-RU"/>
               </w:rPr>
               <w:t>)</w:t>
             </w:r>
@@ -1652,23 +1699,7 @@
                 <w:sz w:val="22"/>
                 <w:szCs w:val="22"/>
               </w:rPr>
-              <w:t xml:space="preserve">Конвертувати десяткове число </w:t>
-            </w:r>
-            <w:r>
-              <w:rPr>
-                <w:rFonts w:ascii="Arial Narrow" w:hAnsi="Arial Narrow" w:cs="Arial"/>
-                <w:sz w:val="22"/>
-                <w:szCs w:val="22"/>
-              </w:rPr>
-              <w:t>14</w:t>
-            </w:r>
-            <w:r>
-              <w:rPr>
-                <w:rFonts w:ascii="Arial Narrow" w:hAnsi="Arial Narrow" w:cs="Arial"/>
-                <w:sz w:val="22"/>
-                <w:szCs w:val="22"/>
-              </w:rPr>
-              <w:t xml:space="preserve"> в двійкове </w:t>
+              <w:t xml:space="preserve">Конвертувати десяткове число 14 в двійкове </w:t>
             </w:r>
             <w:r>
               <w:rPr>
@@ -2175,6 +2206,15 @@
                 <w:lang w:val="en-US"/>
               </w:rPr>
             </w:pPr>
+            <w:r>
+              <w:rPr>
+                <w:rFonts w:ascii="Arial Narrow" w:hAnsi="Arial Narrow" w:cs="Arial"/>
+                <w:sz w:val="22"/>
+                <w:szCs w:val="22"/>
+                <w:lang w:val="en-US"/>
+              </w:rPr>
+              <w:t>passed</w:t>
+            </w:r>
           </w:p>
         </w:tc>
       </w:tr>
@@ -2353,7 +2393,16 @@
                 <w:sz w:val="22"/>
                 <w:szCs w:val="22"/>
               </w:rPr>
-              <w:t xml:space="preserve"> </w:t>
+              <w:t xml:space="preserve"> 3</w:t>
+            </w:r>
+            <w:r>
+              <w:rPr>
+                <w:rFonts w:ascii="Arial Narrow" w:hAnsi="Arial Narrow" w:cs="Arial"/>
+                <w:sz w:val="22"/>
+                <w:szCs w:val="22"/>
+                <w:lang w:val="en-US"/>
+              </w:rPr>
+              <w:t xml:space="preserve">, z = </w:t>
             </w:r>
             <w:r>
               <w:rPr>
@@ -2370,23 +2419,6 @@
                 <w:szCs w:val="22"/>
                 <w:lang w:val="en-US"/>
               </w:rPr>
-              <w:t xml:space="preserve">, z = </w:t>
-            </w:r>
-            <w:r>
-              <w:rPr>
-                <w:rFonts w:ascii="Arial Narrow" w:hAnsi="Arial Narrow" w:cs="Arial"/>
-                <w:sz w:val="22"/>
-                <w:szCs w:val="22"/>
-              </w:rPr>
-              <w:t>3</w:t>
-            </w:r>
-            <w:r>
-              <w:rPr>
-                <w:rFonts w:ascii="Arial Narrow" w:hAnsi="Arial Narrow" w:cs="Arial"/>
-                <w:sz w:val="22"/>
-                <w:szCs w:val="22"/>
-                <w:lang w:val="en-US"/>
-              </w:rPr>
               <w:t>)</w:t>
             </w:r>
           </w:p>
@@ -2414,23 +2446,7 @@
                 <w:sz w:val="22"/>
                 <w:szCs w:val="22"/>
               </w:rPr>
-              <w:t xml:space="preserve">Конвертувати десяткове число </w:t>
-            </w:r>
-            <w:r>
-              <w:rPr>
-                <w:rFonts w:ascii="Arial Narrow" w:hAnsi="Arial Narrow" w:cs="Arial"/>
-                <w:sz w:val="22"/>
-                <w:szCs w:val="22"/>
-              </w:rPr>
-              <w:t>52</w:t>
-            </w:r>
-            <w:r>
-              <w:rPr>
-                <w:rFonts w:ascii="Arial Narrow" w:hAnsi="Arial Narrow" w:cs="Arial"/>
-                <w:sz w:val="22"/>
-                <w:szCs w:val="22"/>
-              </w:rPr>
-              <w:t xml:space="preserve"> в двійкове </w:t>
+              <w:t xml:space="preserve">Конвертувати десяткове число 52 в двійкове </w:t>
             </w:r>
             <w:r>
               <w:rPr>
@@ -2938,6 +2954,16 @@
                 <w:lang w:val="en-US"/>
               </w:rPr>
             </w:pPr>
+            <w:r>
+              <w:rPr>
+                <w:rFonts w:ascii="Arial Narrow" w:hAnsi="Arial Narrow" w:cs="Arial"/>
+                <w:sz w:val="22"/>
+                <w:szCs w:val="22"/>
+                <w:lang w:val="en-US"/>
+              </w:rPr>
+              <w:lastRenderedPageBreak/>
+              <w:t>passed</w:t>
+            </w:r>
           </w:p>
         </w:tc>
       </w:tr>
@@ -2946,9 +2972,9 @@
     <w:p/>
     <w:p/>
     <w:sectPr>
-      <w:footerReference w:type="default" r:id="rId4"/>
-      <w:headerReference w:type="first" r:id="rId5"/>
-      <w:footerReference w:type="first" r:id="rId6"/>
+      <w:footerReference w:type="default" r:id="rId6"/>
+      <w:headerReference w:type="first" r:id="rId7"/>
+      <w:footerReference w:type="first" r:id="rId8"/>
       <w:pgSz w:w="11906" w:h="16838" w:code="9"/>
       <w:pgMar w:top="624" w:right="686" w:bottom="851" w:left="851" w:header="539" w:footer="539" w:gutter="0"/>
       <w:cols w:space="708"/>
@@ -2957,6 +2983,25 @@
     </w:sectPr>
   </w:body>
 </w:document>
+</file>
+
+<file path=word/endnotes.xml><?xml version="1.0" encoding="utf-8"?>
+<w:endnotes xmlns:wpc="http://schemas.microsoft.com/office/word/2010/wordprocessingCanvas" xmlns:cx="http://schemas.microsoft.com/office/drawing/2014/chartex" xmlns:cx1="http://schemas.microsoft.com/office/drawing/2015/9/8/chartex" xmlns:cx2="http://schemas.microsoft.com/office/drawing/2015/10/21/chartex" xmlns:cx3="http://schemas.microsoft.com/office/drawing/2016/5/9/chartex" xmlns:cx4="http://schemas.microsoft.com/office/drawing/2016/5/10/chartex" xmlns:cx5="http://schemas.microsoft.com/office/drawing/2016/5/11/chartex" xmlns:cx6="http://schemas.microsoft.com/office/drawing/2016/5/12/chartex" xmlns:cx7="http://schemas.microsoft.com/office/drawing/2016/5/13/chartex" xmlns:cx8="http://schemas.microsoft.com/office/drawing/2016/5/14/chartex" xmlns:mc="http://schemas.openxmlformats.org/markup-compatibility/2006" xmlns:aink="http://schemas.microsoft.com/office/drawing/2016/ink" xmlns:am3d="http://schemas.microsoft.com/office/drawing/2017/model3d" xmlns:o="urn:schemas-microsoft-com:office:office" xmlns:r="http://schemas.openxmlformats.org/officeDocument/2006/relationships" xmlns:m="http://schemas.openxmlformats.org/officeDocument/2006/math" xmlns:v="urn:schemas-microsoft-com:vml" xmlns:wp14="http://schemas.microsoft.com/office/word/2010/wordprocessingDrawing" xmlns:wp="http://schemas.openxmlformats.org/drawingml/2006/wordprocessingDrawing" xmlns:w10="urn:schemas-microsoft-com:office:word" xmlns:w="http://schemas.openxmlformats.org/wordprocessingml/2006/main" xmlns:w14="http://schemas.microsoft.com/office/word/2010/wordml" xmlns:w15="http://schemas.microsoft.com/office/word/2012/wordml" xmlns:w16cex="http://schemas.microsoft.com/office/word/2018/wordml/cex" xmlns:w16cid="http://schemas.microsoft.com/office/word/2016/wordml/cid" xmlns:w16="http://schemas.microsoft.com/office/word/2018/wordml" xmlns:w16sdtdh="http://schemas.microsoft.com/office/word/2020/wordml/sdtdatahash" xmlns:w16se="http://schemas.microsoft.com/office/word/2015/wordml/symex" xmlns:wpg="http://schemas.microsoft.com/office/word/2010/wordprocessingGroup" xmlns:wpi="http://schemas.microsoft.com/office/word/2010/wordprocessingInk" xmlns:wne="http://schemas.microsoft.com/office/word/2006/wordml" xmlns:wps="http://schemas.microsoft.com/office/word/2010/wordprocessingShape" mc:Ignorable="w14 w15 w16se w16cid w16 w16cex w16sdtdh wp14">
+  <w:endnote w:type="separator" w:id="-1">
+    <w:p>
+      <w:r>
+        <w:separator/>
+      </w:r>
+    </w:p>
+  </w:endnote>
+  <w:endnote w:type="continuationSeparator" w:id="0">
+    <w:p>
+      <w:r>
+        <w:continuationSeparator/>
+      </w:r>
+    </w:p>
+  </w:endnote>
+</w:endnotes>
 </file>
 
 <file path=word/footer1.xml><?xml version="1.0" encoding="utf-8"?>
@@ -3075,7 +3120,7 @@
               <w:sz w:val="16"/>
               <w:szCs w:val="16"/>
             </w:rPr>
-            <w:t>23:03:58</w:t>
+            <w:t>23:17:45</w:t>
           </w:r>
           <w:r>
             <w:rPr>
@@ -3344,7 +3389,7 @@
               <w:sz w:val="16"/>
               <w:szCs w:val="16"/>
             </w:rPr>
-            <w:t>23:03:58</w:t>
+            <w:t>23:17:45</w:t>
           </w:r>
           <w:r>
             <w:rPr>
@@ -3497,6 +3542,25 @@
     </w:pPr>
   </w:p>
 </w:ftr>
+</file>
+
+<file path=word/footnotes.xml><?xml version="1.0" encoding="utf-8"?>
+<w:footnotes xmlns:wpc="http://schemas.microsoft.com/office/word/2010/wordprocessingCanvas" xmlns:cx="http://schemas.microsoft.com/office/drawing/2014/chartex" xmlns:cx1="http://schemas.microsoft.com/office/drawing/2015/9/8/chartex" xmlns:cx2="http://schemas.microsoft.com/office/drawing/2015/10/21/chartex" xmlns:cx3="http://schemas.microsoft.com/office/drawing/2016/5/9/chartex" xmlns:cx4="http://schemas.microsoft.com/office/drawing/2016/5/10/chartex" xmlns:cx5="http://schemas.microsoft.com/office/drawing/2016/5/11/chartex" xmlns:cx6="http://schemas.microsoft.com/office/drawing/2016/5/12/chartex" xmlns:cx7="http://schemas.microsoft.com/office/drawing/2016/5/13/chartex" xmlns:cx8="http://schemas.microsoft.com/office/drawing/2016/5/14/chartex" xmlns:mc="http://schemas.openxmlformats.org/markup-compatibility/2006" xmlns:aink="http://schemas.microsoft.com/office/drawing/2016/ink" xmlns:am3d="http://schemas.microsoft.com/office/drawing/2017/model3d" xmlns:o="urn:schemas-microsoft-com:office:office" xmlns:r="http://schemas.openxmlformats.org/officeDocument/2006/relationships" xmlns:m="http://schemas.openxmlformats.org/officeDocument/2006/math" xmlns:v="urn:schemas-microsoft-com:vml" xmlns:wp14="http://schemas.microsoft.com/office/word/2010/wordprocessingDrawing" xmlns:wp="http://schemas.openxmlformats.org/drawingml/2006/wordprocessingDrawing" xmlns:w10="urn:schemas-microsoft-com:office:word" xmlns:w="http://schemas.openxmlformats.org/wordprocessingml/2006/main" xmlns:w14="http://schemas.microsoft.com/office/word/2010/wordml" xmlns:w15="http://schemas.microsoft.com/office/word/2012/wordml" xmlns:w16cex="http://schemas.microsoft.com/office/word/2018/wordml/cex" xmlns:w16cid="http://schemas.microsoft.com/office/word/2016/wordml/cid" xmlns:w16="http://schemas.microsoft.com/office/word/2018/wordml" xmlns:w16sdtdh="http://schemas.microsoft.com/office/word/2020/wordml/sdtdatahash" xmlns:w16se="http://schemas.microsoft.com/office/word/2015/wordml/symex" xmlns:wpg="http://schemas.microsoft.com/office/word/2010/wordprocessingGroup" xmlns:wpi="http://schemas.microsoft.com/office/word/2010/wordprocessingInk" xmlns:wne="http://schemas.microsoft.com/office/word/2006/wordml" xmlns:wps="http://schemas.microsoft.com/office/word/2010/wordprocessingShape" mc:Ignorable="w14 w15 w16se w16cid w16 w16cex w16sdtdh wp14">
+  <w:footnote w:type="separator" w:id="-1">
+    <w:p>
+      <w:r>
+        <w:separator/>
+      </w:r>
+    </w:p>
+  </w:footnote>
+  <w:footnote w:type="continuationSeparator" w:id="0">
+    <w:p>
+      <w:r>
+        <w:continuationSeparator/>
+      </w:r>
+    </w:p>
+  </w:footnote>
+</w:footnotes>
 </file>
 
 <file path=word/header1.xml><?xml version="1.0" encoding="utf-8"?>

</xml_diff>